<commit_message>
added the mobileWorkoutLogger mockup
</commit_message>
<xml_diff>
--- a/6.470 Sources.docx
+++ b/6.470 Sources.docx
@@ -124,9 +124,12 @@
           <w:numId w:val="1"/>
         </w:numPr>
         <w:rPr>
+          <w:rStyle w:val="Hyperlink"/>
           <w:rFonts w:ascii="Times New Roman" w:hAnsi="Times New Roman" w:cs="Times New Roman"/>
+          <w:color w:val="auto"/>
           <w:sz w:val="24"/>
           <w:szCs w:val="24"/>
+          <w:u w:val="none"/>
         </w:rPr>
       </w:pPr>
       <w:hyperlink r:id="rId8" w:history="1">
@@ -135,6 +138,28 @@
             <w:rStyle w:val="Hyperlink"/>
           </w:rPr>
           <w:t>http://www.bodybuilding.com/</w:t>
+        </w:r>
+      </w:hyperlink>
+    </w:p>
+    <w:p>
+      <w:pPr>
+        <w:pStyle w:val="ListParagraph"/>
+        <w:numPr>
+          <w:ilvl w:val="0"/>
+          <w:numId w:val="1"/>
+        </w:numPr>
+        <w:rPr>
+          <w:rFonts w:ascii="Times New Roman" w:hAnsi="Times New Roman" w:cs="Times New Roman"/>
+          <w:sz w:val="24"/>
+          <w:szCs w:val="24"/>
+        </w:rPr>
+      </w:pPr>
+      <w:hyperlink r:id="rId9" w:history="1">
+        <w:r>
+          <w:rPr>
+            <w:rStyle w:val="Hyperlink"/>
+          </w:rPr>
+          <w:t>http://www.cbsnews.com/news/cdc-80-percent-of-american-adults-dont-get-recommended-exercise/</w:t>
         </w:r>
       </w:hyperlink>
       <w:bookmarkStart w:id="0" w:name="_GoBack"/>

</xml_diff>